<commit_message>
Prepared PPT and Report for third presentation
</commit_message>
<xml_diff>
--- a/6th Sem/Front Page.docx
+++ b/6th Sem/Front Page.docx
@@ -567,7 +567,18 @@
           <w:sz w:val="26"/>
           <w:szCs w:val="26"/>
         </w:rPr>
-        <w:t>Jan – May, 20</w:t>
+        <w:t>Jan – May</w:t>
+      </w:r>
+      <w:r>
+        <w:rPr>
+          <w:rFonts w:ascii="Arial" w:hAnsi="Arial" w:cs="Arial"/>
+          <w:b/>
+          <w:iCs/>
+          <w:color w:val="000000"/>
+          <w:sz w:val="26"/>
+          <w:szCs w:val="26"/>
+        </w:rPr>
+        <w:t xml:space="preserve"> 20</w:t>
       </w:r>
       <w:r>
         <w:rPr>
@@ -3351,7 +3362,15 @@
         <w:t>It took 5</w:t>
       </w:r>
       <w:r>
-        <w:t xml:space="preserve"> months to learn the concepts and develop the project. It is definitely worth remembering those precious moments when new ideas popped up in our minds.</w:t>
+        <w:t xml:space="preserve"> months to learn the concepts and develo</w:t>
+      </w:r>
+      <w:r>
+        <w:t xml:space="preserve">p the project. It is </w:t>
+      </w:r>
+      <w:bookmarkStart w:id="1" w:name="_GoBack"/>
+      <w:bookmarkEnd w:id="1"/>
+      <w:r>
+        <w:t>worth remembering those precious moments when new ideas popped up in our minds.</w:t>
       </w:r>
     </w:p>
     <w:p>
@@ -5829,8 +5848,6 @@
         <w:tab/>
         <w:t xml:space="preserve">        16-26</w:t>
       </w:r>
-      <w:bookmarkStart w:id="1" w:name="_GoBack"/>
-      <w:bookmarkEnd w:id="1"/>
     </w:p>
     <w:p>
       <w:pPr>
@@ -5922,7 +5939,15 @@
           <w:sz w:val="20"/>
           <w:szCs w:val="20"/>
         </w:rPr>
-        <w:t>SCREEN SHOTS</w:t>
+        <w:t>SCREEN</w:t>
+      </w:r>
+      <w:r>
+        <w:rPr>
+          <w:rFonts w:ascii="Verdana" w:hAnsi="Verdana"/>
+          <w:sz w:val="20"/>
+          <w:szCs w:val="20"/>
+        </w:rPr>
+        <w:t>SHOTS</w:t>
       </w:r>
       <w:r>
         <w:rPr>

</xml_diff>

<commit_message>
Made changes in ppt and project report
</commit_message>
<xml_diff>
--- a/6th Sem/Front Page.docx
+++ b/6th Sem/Front Page.docx
@@ -2567,19 +2567,23 @@
     <w:p>
       <w:pPr>
         <w:pStyle w:val="NoSpacing"/>
-        <w:spacing w:line="276" w:lineRule="auto"/>
+        <w:spacing w:line="360" w:lineRule="auto"/>
         <w:ind w:right="389"/>
         <w:jc w:val="both"/>
         <w:rPr>
           <w:rFonts w:ascii="Arial" w:hAnsi="Arial" w:cs="Arial"/>
           <w:iCs/>
           <w:color w:val="000000"/>
-        </w:rPr>
-      </w:pPr>
-      <w:r>
-        <w:rPr>
-          <w:rFonts w:ascii="Arial" w:hAnsi="Arial" w:cs="Arial"/>
-          <w:color w:val="000000"/>
+          <w:sz w:val="24"/>
+          <w:szCs w:val="24"/>
+        </w:rPr>
+      </w:pPr>
+      <w:r>
+        <w:rPr>
+          <w:rFonts w:ascii="Arial" w:hAnsi="Arial" w:cs="Arial"/>
+          <w:color w:val="000000"/>
+          <w:sz w:val="24"/>
+          <w:szCs w:val="24"/>
         </w:rPr>
         <w:t xml:space="preserve">I, </w:t>
       </w:r>
@@ -2589,6 +2593,8 @@
           <w:b/>
           <w:bCs/>
           <w:color w:val="000000"/>
+          <w:sz w:val="24"/>
+          <w:szCs w:val="24"/>
         </w:rPr>
         <w:t>VIJAYKUMAR R PAI</w:t>
       </w:r>
@@ -2598,6 +2604,8 @@
           <w:b/>
           <w:bCs/>
           <w:color w:val="000000"/>
+          <w:sz w:val="24"/>
+          <w:szCs w:val="24"/>
         </w:rPr>
         <w:t xml:space="preserve"> (PES1201702013)</w:t>
       </w:r>
@@ -2607,6 +2615,8 @@
           <w:b/>
           <w:bCs/>
           <w:color w:val="000000"/>
+          <w:sz w:val="24"/>
+          <w:szCs w:val="24"/>
         </w:rPr>
         <w:t>,</w:t>
       </w:r>
@@ -2614,6 +2624,8 @@
         <w:rPr>
           <w:rFonts w:ascii="Arial" w:hAnsi="Arial" w:cs="Arial"/>
           <w:color w:val="000000"/>
+          <w:sz w:val="24"/>
+          <w:szCs w:val="24"/>
         </w:rPr>
         <w:t xml:space="preserve"> hereby declare that the project entitled, </w:t>
       </w:r>
@@ -2625,6 +2637,8 @@
           <w:i/>
           <w:iCs/>
           <w:color w:val="000000"/>
+          <w:sz w:val="24"/>
+          <w:szCs w:val="24"/>
         </w:rPr>
         <w:t>CAPTION GENERATOR</w:t>
       </w:r>
@@ -2636,6 +2650,8 @@
           <w:i/>
           <w:iCs/>
           <w:color w:val="000000"/>
+          <w:sz w:val="24"/>
+          <w:szCs w:val="24"/>
         </w:rPr>
         <w:t>,</w:t>
       </w:r>
@@ -2643,8 +2659,19 @@
         <w:rPr>
           <w:rFonts w:ascii="Arial" w:hAnsi="Arial" w:cs="Arial"/>
           <w:color w:val="000000"/>
-        </w:rPr>
-        <w:t xml:space="preserve"> is an original work done by us under the guidance of </w:t>
+          <w:sz w:val="24"/>
+          <w:szCs w:val="24"/>
+        </w:rPr>
+        <w:t xml:space="preserve"> is an original work done by me</w:t>
+      </w:r>
+      <w:r>
+        <w:rPr>
+          <w:rFonts w:ascii="Arial" w:hAnsi="Arial" w:cs="Arial"/>
+          <w:color w:val="000000"/>
+          <w:sz w:val="24"/>
+          <w:szCs w:val="24"/>
+        </w:rPr>
+        <w:t xml:space="preserve"> under the guidance of </w:t>
       </w:r>
       <w:r>
         <w:rPr>
@@ -2652,6 +2679,8 @@
           <w:b/>
           <w:bCs/>
           <w:color w:val="000000"/>
+          <w:sz w:val="24"/>
+          <w:szCs w:val="24"/>
         </w:rPr>
         <w:t xml:space="preserve">Dr. </w:t>
       </w:r>
@@ -2661,6 +2690,8 @@
           <w:b/>
           <w:bCs/>
           <w:color w:val="000000"/>
+          <w:sz w:val="24"/>
+          <w:szCs w:val="24"/>
         </w:rPr>
         <w:t>THENMOZHI</w:t>
       </w:r>
@@ -2670,6 +2701,8 @@
           <w:b/>
           <w:bCs/>
           <w:color w:val="000000"/>
+          <w:sz w:val="24"/>
+          <w:szCs w:val="24"/>
         </w:rPr>
         <w:t xml:space="preserve"> S</w:t>
       </w:r>
@@ -2679,6 +2712,8 @@
           <w:b/>
           <w:bCs/>
           <w:color w:val="000000"/>
+          <w:sz w:val="24"/>
+          <w:szCs w:val="24"/>
         </w:rPr>
         <w:t>,</w:t>
       </w:r>
@@ -2687,6 +2722,8 @@
           <w:rFonts w:ascii="Arial" w:hAnsi="Arial" w:cs="Arial"/>
           <w:b/>
           <w:color w:val="000000"/>
+          <w:sz w:val="24"/>
+          <w:szCs w:val="24"/>
         </w:rPr>
         <w:t xml:space="preserve"> Associate Professor</w:t>
       </w:r>
@@ -2695,6 +2732,8 @@
           <w:rFonts w:ascii="Arial" w:hAnsi="Arial" w:cs="Arial"/>
           <w:b/>
           <w:color w:val="000000"/>
+          <w:sz w:val="24"/>
+          <w:szCs w:val="24"/>
         </w:rPr>
         <w:t xml:space="preserve">, </w:t>
       </w:r>
@@ -2704,6 +2743,8 @@
           <w:b/>
           <w:iCs/>
           <w:color w:val="000000"/>
+          <w:sz w:val="24"/>
+          <w:szCs w:val="24"/>
         </w:rPr>
         <w:t>Depa</w:t>
       </w:r>
@@ -2713,6 +2754,8 @@
           <w:b/>
           <w:iCs/>
           <w:color w:val="000000"/>
+          <w:sz w:val="24"/>
+          <w:szCs w:val="24"/>
         </w:rPr>
         <w:t>rtment of Computer Applications,</w:t>
       </w:r>
@@ -2721,6 +2764,8 @@
           <w:rFonts w:ascii="Arial" w:hAnsi="Arial" w:cs="Arial"/>
           <w:iCs/>
           <w:color w:val="000000"/>
+          <w:sz w:val="24"/>
+          <w:szCs w:val="24"/>
         </w:rPr>
         <w:t xml:space="preserve"> </w:t>
       </w:r>
@@ -2728,6 +2773,8 @@
         <w:rPr>
           <w:rFonts w:ascii="Arial" w:hAnsi="Arial" w:cs="Arial"/>
           <w:color w:val="000000"/>
+          <w:sz w:val="24"/>
+          <w:szCs w:val="24"/>
         </w:rPr>
         <w:t>and is being submitted in partial fulfillment of the requirements for completion of 6</w:t>
       </w:r>
@@ -2735,6 +2782,8 @@
         <w:rPr>
           <w:rFonts w:ascii="Arial" w:hAnsi="Arial" w:cs="Arial"/>
           <w:color w:val="000000"/>
+          <w:sz w:val="24"/>
+          <w:szCs w:val="24"/>
           <w:vertAlign w:val="superscript"/>
         </w:rPr>
         <w:t>th</w:t>
@@ -2743,6 +2792,8 @@
         <w:rPr>
           <w:rFonts w:ascii="Arial" w:hAnsi="Arial" w:cs="Arial"/>
           <w:color w:val="000000"/>
+          <w:sz w:val="24"/>
+          <w:szCs w:val="24"/>
         </w:rPr>
         <w:t xml:space="preserve"> Semester course work in the Program of Study </w:t>
       </w:r>
@@ -2751,6 +2802,8 @@
           <w:rFonts w:ascii="Arial" w:hAnsi="Arial" w:cs="Arial"/>
           <w:b/>
           <w:color w:val="000000"/>
+          <w:sz w:val="24"/>
+          <w:szCs w:val="24"/>
         </w:rPr>
         <w:t>MCA</w:t>
       </w:r>
@@ -2758,6 +2811,8 @@
         <w:rPr>
           <w:rFonts w:ascii="Arial" w:hAnsi="Arial" w:cs="Arial"/>
           <w:color w:val="000000"/>
+          <w:sz w:val="24"/>
+          <w:szCs w:val="24"/>
         </w:rPr>
         <w:t xml:space="preserve">. All corrections/suggestions indicated for internal assessment have been incorporated in the report. The plagiarism check has been done for the report and is below the given threshold. </w:t>
       </w:r>
@@ -2825,7 +2880,7 @@
     <w:p>
       <w:pPr>
         <w:pStyle w:val="Standard"/>
-        <w:spacing w:line="276" w:lineRule="auto"/>
+        <w:spacing w:line="360" w:lineRule="auto"/>
         <w:ind w:right="389"/>
         <w:jc w:val="both"/>
         <w:rPr>
@@ -2845,6 +2900,31 @@
           <w:sz w:val="22"/>
         </w:rPr>
         <w:t>PLACE:</w:t>
+      </w:r>
+    </w:p>
+    <w:p>
+      <w:pPr>
+        <w:pStyle w:val="Standard"/>
+        <w:spacing w:line="360" w:lineRule="auto"/>
+        <w:ind w:right="389"/>
+        <w:jc w:val="both"/>
+        <w:rPr>
+          <w:rFonts w:ascii="Arial" w:hAnsi="Arial" w:cs="Arial"/>
+          <w:b/>
+          <w:bCs/>
+          <w:color w:val="000000"/>
+          <w:sz w:val="22"/>
+        </w:rPr>
+      </w:pPr>
+      <w:r>
+        <w:rPr>
+          <w:rFonts w:ascii="Arial" w:hAnsi="Arial" w:cs="Arial"/>
+          <w:b/>
+          <w:bCs/>
+          <w:color w:val="000000"/>
+          <w:sz w:val="22"/>
+        </w:rPr>
+        <w:t xml:space="preserve">DATE: </w:t>
       </w:r>
     </w:p>
     <w:p>
@@ -2861,16 +2941,6 @@
           <w:sz w:val="22"/>
         </w:rPr>
       </w:pPr>
-      <w:r>
-        <w:rPr>
-          <w:rFonts w:ascii="Arial" w:hAnsi="Arial" w:cs="Arial"/>
-          <w:b/>
-          <w:bCs/>
-          <w:color w:val="000000"/>
-          <w:sz w:val="22"/>
-        </w:rPr>
-        <w:t xml:space="preserve">DATE: </w:t>
-      </w:r>
     </w:p>
     <w:p>
       <w:pPr>
@@ -2880,8 +2950,8 @@
         <w:jc w:val="both"/>
         <w:rPr>
           <w:rFonts w:ascii="Arial" w:hAnsi="Arial" w:cs="Arial"/>
-          <w:b/>
           <w:bCs/>
+          <w:i/>
           <w:color w:val="000000"/>
           <w:sz w:val="22"/>
         </w:rPr>
@@ -2949,43 +3019,28 @@
     </w:p>
     <w:p>
       <w:pPr>
-        <w:pStyle w:val="Standard"/>
-        <w:spacing w:line="276" w:lineRule="auto"/>
+        <w:spacing w:line="360" w:lineRule="auto"/>
         <w:ind w:right="389"/>
-        <w:jc w:val="both"/>
         <w:rPr>
           <w:rFonts w:ascii="Arial" w:hAnsi="Arial" w:cs="Arial"/>
           <w:bCs/>
-          <w:i/>
           <w:color w:val="000000"/>
           <w:sz w:val="22"/>
         </w:rPr>
       </w:pPr>
-    </w:p>
-    <w:p>
-      <w:pPr>
-        <w:spacing w:line="276" w:lineRule="auto"/>
-        <w:ind w:right="389"/>
+      <w:r>
         <w:rPr>
           <w:rFonts w:ascii="Arial" w:hAnsi="Arial" w:cs="Arial"/>
           <w:bCs/>
           <w:color w:val="000000"/>
           <w:sz w:val="22"/>
         </w:rPr>
-      </w:pPr>
-      <w:r>
-        <w:rPr>
-          <w:rFonts w:ascii="Arial" w:hAnsi="Arial" w:cs="Arial"/>
-          <w:bCs/>
-          <w:color w:val="000000"/>
-          <w:sz w:val="22"/>
-        </w:rPr>
         <w:t>VIJAYKUMAR R PAI</w:t>
       </w:r>
     </w:p>
     <w:p>
       <w:pPr>
-        <w:spacing w:line="276" w:lineRule="auto"/>
+        <w:spacing w:line="360" w:lineRule="auto"/>
         <w:ind w:right="389"/>
         <w:rPr>
           <w:rFonts w:ascii="Arial" w:hAnsi="Arial" w:cs="Arial"/>
@@ -3284,90 +3339,6 @@
     </w:p>
     <w:p>
       <w:pPr>
-        <w:pStyle w:val="ListParagraph"/>
-        <w:spacing w:line="276" w:lineRule="auto"/>
-        <w:ind w:left="0" w:right="389"/>
-        <w:jc w:val="both"/>
-        <w:rPr>
-          <w:rFonts w:ascii="Arial" w:hAnsi="Arial" w:cs="Arial"/>
-          <w:color w:val="000000"/>
-          <w:sz w:val="20"/>
-          <w:szCs w:val="20"/>
-        </w:rPr>
-      </w:pPr>
-    </w:p>
-    <w:p>
-      <w:pPr>
-        <w:pStyle w:val="ListParagraph"/>
-        <w:spacing w:line="276" w:lineRule="auto"/>
-        <w:ind w:left="0" w:right="389"/>
-        <w:jc w:val="both"/>
-        <w:rPr>
-          <w:rFonts w:ascii="Arial" w:hAnsi="Arial" w:cs="Arial"/>
-          <w:color w:val="000000"/>
-          <w:sz w:val="20"/>
-          <w:szCs w:val="20"/>
-        </w:rPr>
-      </w:pPr>
-    </w:p>
-    <w:p>
-      <w:pPr>
-        <w:pStyle w:val="ListParagraph"/>
-        <w:spacing w:line="276" w:lineRule="auto"/>
-        <w:ind w:left="0" w:right="389"/>
-        <w:jc w:val="both"/>
-        <w:rPr>
-          <w:rFonts w:ascii="Arial" w:hAnsi="Arial" w:cs="Arial"/>
-          <w:color w:val="000000"/>
-          <w:sz w:val="20"/>
-          <w:szCs w:val="20"/>
-        </w:rPr>
-      </w:pPr>
-    </w:p>
-    <w:p>
-      <w:pPr>
-        <w:pStyle w:val="ListParagraph"/>
-        <w:spacing w:line="276" w:lineRule="auto"/>
-        <w:ind w:left="0" w:right="389"/>
-        <w:jc w:val="both"/>
-        <w:rPr>
-          <w:rFonts w:ascii="Arial" w:hAnsi="Arial" w:cs="Arial"/>
-          <w:color w:val="000000"/>
-          <w:sz w:val="20"/>
-          <w:szCs w:val="20"/>
-        </w:rPr>
-      </w:pPr>
-    </w:p>
-    <w:p>
-      <w:pPr>
-        <w:pStyle w:val="ListParagraph"/>
-        <w:spacing w:line="276" w:lineRule="auto"/>
-        <w:ind w:left="0" w:right="389"/>
-        <w:jc w:val="both"/>
-        <w:rPr>
-          <w:rFonts w:ascii="Arial" w:hAnsi="Arial" w:cs="Arial"/>
-          <w:color w:val="000000"/>
-          <w:sz w:val="20"/>
-          <w:szCs w:val="20"/>
-        </w:rPr>
-      </w:pPr>
-    </w:p>
-    <w:p>
-      <w:pPr>
-        <w:pStyle w:val="ListParagraph"/>
-        <w:spacing w:line="276" w:lineRule="auto"/>
-        <w:ind w:left="0" w:right="389"/>
-        <w:jc w:val="both"/>
-        <w:rPr>
-          <w:rFonts w:ascii="Arial" w:hAnsi="Arial" w:cs="Arial"/>
-          <w:color w:val="000000"/>
-          <w:sz w:val="20"/>
-          <w:szCs w:val="20"/>
-        </w:rPr>
-      </w:pPr>
-    </w:p>
-    <w:p>
-      <w:pPr>
         <w:spacing w:line="360" w:lineRule="auto"/>
         <w:jc w:val="center"/>
         <w:rPr>
@@ -3406,30 +3377,33 @@
         <w:spacing w:line="360" w:lineRule="auto"/>
         <w:jc w:val="center"/>
         <w:rPr>
+          <w:rFonts w:ascii="Arial" w:hAnsi="Arial" w:cs="Arial"/>
+          <w:b/>
+          <w:sz w:val="36"/>
+          <w:szCs w:val="36"/>
+        </w:rPr>
+      </w:pPr>
+      <w:r>
+        <w:rPr>
+          <w:rFonts w:ascii="Arial" w:hAnsi="Arial" w:cs="Arial"/>
+          <w:b/>
+          <w:sz w:val="36"/>
+          <w:szCs w:val="36"/>
+        </w:rPr>
+        <w:t>ACKNOWLEDGEMENT</w:t>
+      </w:r>
+    </w:p>
+    <w:p>
+      <w:pPr>
+        <w:spacing w:line="360" w:lineRule="auto"/>
+        <w:jc w:val="center"/>
+        <w:rPr>
+          <w:rFonts w:ascii="Arial" w:hAnsi="Arial" w:cs="Arial"/>
           <w:b/>
           <w:sz w:val="32"/>
           <w:szCs w:val="32"/>
         </w:rPr>
       </w:pPr>
-      <w:r>
-        <w:rPr>
-          <w:b/>
-          <w:sz w:val="32"/>
-          <w:szCs w:val="32"/>
-        </w:rPr>
-        <w:t>ACKNOWLEDGEMENT</w:t>
-      </w:r>
-    </w:p>
-    <w:p>
-      <w:pPr>
-        <w:spacing w:line="360" w:lineRule="auto"/>
-        <w:jc w:val="center"/>
-        <w:rPr>
-          <w:b/>
-          <w:sz w:val="32"/>
-          <w:szCs w:val="32"/>
-        </w:rPr>
-      </w:pPr>
     </w:p>
     <w:p>
       <w:pPr>
@@ -3458,6 +3432,7 @@
     <w:p>
       <w:pPr>
         <w:pStyle w:val="Default"/>
+        <w:spacing w:line="360" w:lineRule="auto"/>
       </w:pPr>
       <w:r>
         <w:t>I would like to express my deep sense of gratitude to respected Vice Chancellor of PES University</w:t>
@@ -3467,92 +3442,91 @@
           <w:b/>
           <w:bCs/>
         </w:rPr>
-        <w:t>, Dr. Suryaprasad J</w:t>
+        <w:t xml:space="preserve">, Dr. Suryaprasad J, </w:t>
+      </w:r>
+      <w:r>
+        <w:t>for giving the opportunity to work on this project.</w:t>
+      </w:r>
+    </w:p>
+    <w:p>
+      <w:pPr>
+        <w:pStyle w:val="Default"/>
+        <w:spacing w:line="360" w:lineRule="auto"/>
+      </w:pPr>
+    </w:p>
+    <w:p>
+      <w:pPr>
+        <w:pStyle w:val="Default"/>
+        <w:spacing w:line="360" w:lineRule="auto"/>
+      </w:pPr>
+      <w:r>
+        <w:t xml:space="preserve">I take this occasion to thank my sincere and heartfelt thanks to Dean, Faculty of Engineering and Technology </w:t>
       </w:r>
       <w:r>
         <w:rPr>
           <w:b/>
           <w:bCs/>
         </w:rPr>
-        <w:t xml:space="preserve">, </w:t>
-      </w:r>
-      <w:r>
-        <w:t>for giving the opportunity to work on this project.</w:t>
+        <w:t xml:space="preserve">Dr. Keshavan B K, PES University </w:t>
+      </w:r>
+      <w:r>
+        <w:t xml:space="preserve">and Chairperson, Department of Computer Applications </w:t>
+      </w:r>
+      <w:r>
+        <w:rPr>
+          <w:b/>
+          <w:bCs/>
+        </w:rPr>
+        <w:t xml:space="preserve">Dr. Veena S </w:t>
+      </w:r>
+      <w:r>
+        <w:t xml:space="preserve">for their motivation, support and for providing a suitable working environment. </w:t>
       </w:r>
     </w:p>
     <w:p>
       <w:pPr>
         <w:pStyle w:val="Default"/>
+        <w:spacing w:line="360" w:lineRule="auto"/>
       </w:pPr>
     </w:p>
     <w:p>
       <w:pPr>
         <w:pStyle w:val="Default"/>
-      </w:pPr>
-      <w:r>
-        <w:t xml:space="preserve">I take this occasion to thank my sincere and heartfelt thanks to Dean, Faculty of Engineering and Technology </w:t>
+        <w:spacing w:line="360" w:lineRule="auto"/>
+      </w:pPr>
+      <w:r>
+        <w:t xml:space="preserve">With a great pleasure, I express my sincere gratitude to my guide </w:t>
       </w:r>
       <w:r>
         <w:rPr>
           <w:b/>
           <w:bCs/>
         </w:rPr>
-        <w:t xml:space="preserve">Dr. Keshavan B K, PES University </w:t>
-      </w:r>
-      <w:r>
-        <w:t xml:space="preserve">and Chairperson, Department of Computer Applications </w:t>
+        <w:t xml:space="preserve">Dr. Thenmozhi S, Associate Professor, Department of Computer Applications, </w:t>
+      </w:r>
+      <w:r>
+        <w:t xml:space="preserve">for providing me with right guidance and advice at the crucial junctures which helped me in completing the project work on time. I am wholeheartedly thankful to her for giving me valuable time, suggestions and for showing me the right way in completing my project successfully. </w:t>
+      </w:r>
+    </w:p>
+    <w:p>
+      <w:pPr>
+        <w:pStyle w:val="Default"/>
+        <w:spacing w:line="360" w:lineRule="auto"/>
+      </w:pPr>
+    </w:p>
+    <w:p>
+      <w:pPr>
+        <w:pStyle w:val="Default"/>
+        <w:spacing w:line="360" w:lineRule="auto"/>
+      </w:pPr>
+      <w:r>
+        <w:t xml:space="preserve">I extend my sincere thanks to our project coordinator </w:t>
       </w:r>
       <w:r>
         <w:rPr>
           <w:b/>
           <w:bCs/>
         </w:rPr>
-        <w:t xml:space="preserve">Dr. Veena S </w:t>
-      </w:r>
-      <w:r>
-        <w:t xml:space="preserve">for their motivation, support and for providing a suitable working environment. </w:t>
-      </w:r>
-    </w:p>
-    <w:p>
-      <w:pPr>
-        <w:pStyle w:val="Default"/>
-      </w:pPr>
-    </w:p>
-    <w:p>
-      <w:pPr>
-        <w:pStyle w:val="Default"/>
-      </w:pPr>
-      <w:r>
-        <w:t xml:space="preserve">With a great pleasure, I express my sincere gratitude to my guide </w:t>
-      </w:r>
-      <w:r>
-        <w:rPr>
-          <w:b/>
-          <w:bCs/>
-        </w:rPr>
-        <w:t xml:space="preserve">Dr. Thenmozhi S, Associate Professor, Department of Computer Applications, </w:t>
-      </w:r>
-      <w:r>
-        <w:t xml:space="preserve">for providing me with right guidance and advice at the crucial junctures which helped me in completing the project work on time. I am wholeheartedly thankful to her for giving me valuable time, suggestions and for showing me the right way in completing my project successfully. </w:t>
-      </w:r>
-    </w:p>
-    <w:p>
-      <w:pPr>
-        <w:pStyle w:val="Default"/>
-      </w:pPr>
-    </w:p>
-    <w:p>
-      <w:pPr>
-        <w:pStyle w:val="Default"/>
-      </w:pPr>
-      <w:r>
-        <w:t xml:space="preserve">I extend my sincere thanks to our project coordinator </w:t>
-      </w:r>
-      <w:r>
-        <w:rPr>
-          <w:b/>
-          <w:bCs/>
-        </w:rPr>
         <w:t xml:space="preserve">Mr Tamal Dey, Assistant Professor, Department of Computer Applications, </w:t>
       </w:r>
       <w:r>
@@ -3585,6 +3559,7 @@
       <w:pPr>
         <w:spacing w:line="360" w:lineRule="auto"/>
         <w:rPr>
+          <w:rFonts w:ascii="Arial" w:hAnsi="Arial" w:cs="Arial"/>
           <w:sz w:val="23"/>
           <w:szCs w:val="23"/>
         </w:rPr>
@@ -3668,7 +3643,6 @@
     <w:p>
       <w:pPr>
         <w:spacing w:line="360" w:lineRule="auto"/>
-        <w:jc w:val="center"/>
         <w:rPr>
           <w:rFonts w:ascii="Verdana" w:hAnsi="Verdana"/>
           <w:b/>
@@ -3692,7 +3666,6 @@
     <w:p>
       <w:pPr>
         <w:spacing w:line="360" w:lineRule="auto"/>
-        <w:jc w:val="center"/>
         <w:rPr>
           <w:rFonts w:ascii="Verdana" w:hAnsi="Verdana"/>
           <w:b/>
@@ -3706,51 +3679,18 @@
         <w:spacing w:line="360" w:lineRule="auto"/>
         <w:jc w:val="center"/>
         <w:rPr>
-          <w:rFonts w:ascii="Verdana" w:hAnsi="Verdana"/>
-          <w:b/>
-          <w:sz w:val="32"/>
-          <w:szCs w:val="20"/>
-        </w:rPr>
-      </w:pPr>
-    </w:p>
-    <w:p>
-      <w:pPr>
-        <w:spacing w:line="360" w:lineRule="auto"/>
-        <w:jc w:val="center"/>
-        <w:rPr>
-          <w:rFonts w:ascii="Verdana" w:hAnsi="Verdana"/>
-          <w:b/>
-          <w:sz w:val="32"/>
-          <w:szCs w:val="20"/>
-        </w:rPr>
-      </w:pPr>
-    </w:p>
-    <w:p>
-      <w:pPr>
-        <w:spacing w:line="360" w:lineRule="auto"/>
-        <w:rPr>
-          <w:rFonts w:ascii="Verdana" w:hAnsi="Verdana"/>
-          <w:b/>
-          <w:sz w:val="32"/>
-          <w:szCs w:val="20"/>
-        </w:rPr>
-      </w:pPr>
-    </w:p>
-    <w:p>
-      <w:pPr>
-        <w:spacing w:line="360" w:lineRule="auto"/>
-        <w:jc w:val="center"/>
-        <w:rPr>
-          <w:b/>
-          <w:sz w:val="32"/>
-          <w:szCs w:val="32"/>
-        </w:rPr>
-      </w:pPr>
-      <w:r>
-        <w:rPr>
-          <w:b/>
-          <w:sz w:val="32"/>
-          <w:szCs w:val="32"/>
+          <w:rFonts w:ascii="Arial" w:hAnsi="Arial" w:cs="Arial"/>
+          <w:b/>
+          <w:sz w:val="36"/>
+          <w:szCs w:val="36"/>
+        </w:rPr>
+      </w:pPr>
+      <w:r>
+        <w:rPr>
+          <w:rFonts w:ascii="Arial" w:hAnsi="Arial" w:cs="Arial"/>
+          <w:b/>
+          <w:sz w:val="36"/>
+          <w:szCs w:val="36"/>
         </w:rPr>
         <w:t>ABSTRACT</w:t>
       </w:r>
@@ -3960,54 +3900,6 @@
     </w:p>
     <w:p>
       <w:pPr>
-        <w:spacing w:line="360" w:lineRule="auto"/>
-        <w:jc w:val="center"/>
-        <w:rPr>
-          <w:rFonts w:ascii="Verdana" w:hAnsi="Verdana"/>
-          <w:b/>
-          <w:sz w:val="32"/>
-          <w:szCs w:val="20"/>
-        </w:rPr>
-      </w:pPr>
-    </w:p>
-    <w:p>
-      <w:pPr>
-        <w:spacing w:line="360" w:lineRule="auto"/>
-        <w:jc w:val="center"/>
-        <w:rPr>
-          <w:rFonts w:ascii="Verdana" w:hAnsi="Verdana"/>
-          <w:b/>
-          <w:sz w:val="32"/>
-          <w:szCs w:val="20"/>
-        </w:rPr>
-      </w:pPr>
-    </w:p>
-    <w:p>
-      <w:pPr>
-        <w:spacing w:line="360" w:lineRule="auto"/>
-        <w:jc w:val="center"/>
-        <w:rPr>
-          <w:rFonts w:ascii="Verdana" w:hAnsi="Verdana"/>
-          <w:b/>
-          <w:sz w:val="32"/>
-          <w:szCs w:val="20"/>
-        </w:rPr>
-      </w:pPr>
-    </w:p>
-    <w:p>
-      <w:pPr>
-        <w:spacing w:line="360" w:lineRule="auto"/>
-        <w:jc w:val="center"/>
-        <w:rPr>
-          <w:rFonts w:ascii="Verdana" w:hAnsi="Verdana"/>
-          <w:b/>
-          <w:sz w:val="32"/>
-          <w:szCs w:val="20"/>
-        </w:rPr>
-      </w:pPr>
-    </w:p>
-    <w:p>
-      <w:pPr>
         <w:spacing w:after="200" w:line="276" w:lineRule="auto"/>
         <w:rPr>
           <w:rFonts w:ascii="Verdana" w:hAnsi="Verdana"/>
@@ -5803,7 +5695,7 @@
           <w:rFonts w:ascii="Arial" w:hAnsi="Arial" w:cs="Arial"/>
           <w:szCs w:val="20"/>
         </w:rPr>
-        <w:t>29 - 37</w:t>
+        <w:t>29 - 35</w:t>
       </w:r>
     </w:p>
     <w:p>
@@ -5880,7 +5772,7 @@
           <w:szCs w:val="20"/>
         </w:rPr>
         <w:tab/>
-        <w:t xml:space="preserve">        38 - 40</w:t>
+        <w:t xml:space="preserve">        36 - 38</w:t>
       </w:r>
     </w:p>
     <w:p>
@@ -5935,7 +5827,15 @@
           <w:szCs w:val="20"/>
         </w:rPr>
         <w:tab/>
-        <w:t xml:space="preserve">        42 </w:t>
+        <w:t xml:space="preserve">        40</w:t>
+      </w:r>
+      <w:r>
+        <w:rPr>
+          <w:rFonts w:ascii="Arial" w:hAnsi="Arial" w:cs="Arial"/>
+          <w:b/>
+          <w:szCs w:val="20"/>
+        </w:rPr>
+        <w:t xml:space="preserve"> </w:t>
       </w:r>
       <w:r>
         <w:rPr>
@@ -5951,7 +5851,7 @@
           <w:b/>
           <w:szCs w:val="20"/>
         </w:rPr>
-        <w:t xml:space="preserve"> 45</w:t>
+        <w:t xml:space="preserve"> 44</w:t>
       </w:r>
       <w:r>
         <w:rPr>
@@ -6038,7 +5938,7 @@
           <w:szCs w:val="20"/>
         </w:rPr>
         <w:tab/>
-        <w:t>42</w:t>
+        <w:t>40</w:t>
       </w:r>
     </w:p>
     <w:p>
@@ -6058,57 +5958,50 @@
           <w:rFonts w:ascii="Arial" w:hAnsi="Arial" w:cs="Arial"/>
           <w:szCs w:val="20"/>
         </w:rPr>
-        <w:t>UI TESTING</w:t>
-      </w:r>
-      <w:r>
-        <w:rPr>
-          <w:rFonts w:ascii="Arial" w:hAnsi="Arial" w:cs="Arial"/>
-          <w:szCs w:val="20"/>
-        </w:rPr>
-        <w:tab/>
-      </w:r>
-      <w:r>
-        <w:rPr>
-          <w:rFonts w:ascii="Arial" w:hAnsi="Arial" w:cs="Arial"/>
-          <w:szCs w:val="20"/>
-        </w:rPr>
-        <w:tab/>
-      </w:r>
-      <w:r>
-        <w:rPr>
-          <w:rFonts w:ascii="Arial" w:hAnsi="Arial" w:cs="Arial"/>
-          <w:szCs w:val="20"/>
-        </w:rPr>
-        <w:tab/>
-      </w:r>
-      <w:r>
-        <w:rPr>
-          <w:rFonts w:ascii="Arial" w:hAnsi="Arial" w:cs="Arial"/>
-          <w:szCs w:val="20"/>
-        </w:rPr>
-        <w:tab/>
-      </w:r>
-      <w:r>
-        <w:rPr>
-          <w:rFonts w:ascii="Arial" w:hAnsi="Arial" w:cs="Arial"/>
-          <w:szCs w:val="20"/>
-        </w:rPr>
-        <w:tab/>
-      </w:r>
-      <w:r>
-        <w:rPr>
-          <w:rFonts w:ascii="Arial" w:hAnsi="Arial" w:cs="Arial"/>
-          <w:szCs w:val="20"/>
-        </w:rPr>
-        <w:tab/>
-      </w:r>
-      <w:r>
-        <w:rPr>
-          <w:rFonts w:ascii="Arial" w:hAnsi="Arial" w:cs="Arial"/>
-          <w:szCs w:val="20"/>
-        </w:rPr>
-        <w:tab/>
-        <w:t xml:space="preserve">        43 - 45</w:t>
+        <w:t>MANUAL TEST CASES</w:t>
+      </w:r>
+      <w:r>
+        <w:rPr>
+          <w:rFonts w:ascii="Arial" w:hAnsi="Arial" w:cs="Arial"/>
+          <w:szCs w:val="20"/>
+        </w:rPr>
+        <w:tab/>
+      </w:r>
+      <w:r>
+        <w:rPr>
+          <w:rFonts w:ascii="Arial" w:hAnsi="Arial" w:cs="Arial"/>
+          <w:szCs w:val="20"/>
+        </w:rPr>
+        <w:tab/>
+      </w:r>
+      <w:r>
+        <w:rPr>
+          <w:rFonts w:ascii="Arial" w:hAnsi="Arial" w:cs="Arial"/>
+          <w:szCs w:val="20"/>
+        </w:rPr>
+        <w:tab/>
+      </w:r>
+      <w:r>
+        <w:rPr>
+          <w:rFonts w:ascii="Arial" w:hAnsi="Arial" w:cs="Arial"/>
+          <w:szCs w:val="20"/>
+        </w:rPr>
+        <w:tab/>
+      </w:r>
+      <w:r>
+        <w:rPr>
+          <w:rFonts w:ascii="Arial" w:hAnsi="Arial" w:cs="Arial"/>
+          <w:szCs w:val="20"/>
+        </w:rPr>
+        <w:tab/>
+      </w:r>
+      <w:r>
+        <w:rPr>
+          <w:rFonts w:ascii="Arial" w:hAnsi="Arial" w:cs="Arial"/>
+          <w:szCs w:val="20"/>
+        </w:rPr>
+        <w:tab/>
+        <w:t xml:space="preserve">        41 - 44</w:t>
       </w:r>
     </w:p>
     <w:p>
@@ -6180,7 +6073,7 @@
           <w:bCs/>
           <w:szCs w:val="20"/>
         </w:rPr>
-        <w:t>47 -</w:t>
+        <w:t>46</w:t>
       </w:r>
       <w:r>
         <w:rPr>
@@ -6189,7 +6082,16 @@
           <w:bCs/>
           <w:szCs w:val="20"/>
         </w:rPr>
-        <w:t xml:space="preserve"> 50</w:t>
+        <w:t xml:space="preserve"> -</w:t>
+      </w:r>
+      <w:r>
+        <w:rPr>
+          <w:rFonts w:ascii="Arial" w:hAnsi="Arial" w:cs="Arial"/>
+          <w:b/>
+          <w:bCs/>
+          <w:szCs w:val="20"/>
+        </w:rPr>
+        <w:t xml:space="preserve"> 49</w:t>
       </w:r>
       <w:r>
         <w:rPr>
@@ -6276,7 +6178,7 @@
           <w:szCs w:val="20"/>
         </w:rPr>
         <w:tab/>
-        <w:t xml:space="preserve">        47 - 49</w:t>
+        <w:t xml:space="preserve">        46 - 48</w:t>
       </w:r>
     </w:p>
     <w:p>
@@ -6297,22 +6199,29 @@
           <w:rFonts w:ascii="Arial" w:hAnsi="Arial" w:cs="Arial"/>
           <w:szCs w:val="20"/>
         </w:rPr>
-        <w:t>RESULTS OF WRONG GENERATION OF CAPTIONS</w:t>
-      </w:r>
-      <w:r>
-        <w:rPr>
-          <w:rFonts w:ascii="Arial" w:hAnsi="Arial" w:cs="Arial"/>
-          <w:szCs w:val="20"/>
-        </w:rPr>
-        <w:tab/>
-      </w:r>
-      <w:r>
-        <w:rPr>
-          <w:rFonts w:ascii="Arial" w:hAnsi="Arial" w:cs="Arial"/>
-          <w:szCs w:val="20"/>
-        </w:rPr>
-        <w:tab/>
-        <w:t>50</w:t>
+        <w:t xml:space="preserve">RESULTS OF WRONG </w:t>
+      </w:r>
+      <w:r>
+        <w:rPr>
+          <w:rFonts w:ascii="Arial" w:hAnsi="Arial" w:cs="Arial"/>
+          <w:szCs w:val="20"/>
+        </w:rPr>
+        <w:t>GENERATION OF CAPTION</w:t>
+      </w:r>
+      <w:r>
+        <w:rPr>
+          <w:rFonts w:ascii="Arial" w:hAnsi="Arial" w:cs="Arial"/>
+          <w:szCs w:val="20"/>
+        </w:rPr>
+        <w:tab/>
+      </w:r>
+      <w:r>
+        <w:rPr>
+          <w:rFonts w:ascii="Arial" w:hAnsi="Arial" w:cs="Arial"/>
+          <w:szCs w:val="20"/>
+        </w:rPr>
+        <w:tab/>
+        <w:t>49</w:t>
       </w:r>
     </w:p>
     <w:p>
@@ -6389,7 +6298,7 @@
           <w:szCs w:val="20"/>
         </w:rPr>
         <w:tab/>
-        <w:t>50</w:t>
+        <w:t>49</w:t>
       </w:r>
     </w:p>
     <w:p>
@@ -6467,7 +6376,7 @@
           <w:bCs/>
           <w:szCs w:val="20"/>
         </w:rPr>
-        <w:t>52</w:t>
+        <w:t>51</w:t>
       </w:r>
     </w:p>
     <w:p>
@@ -6523,14 +6432,12 @@
         </w:rPr>
         <w:tab/>
       </w:r>
-      <w:bookmarkStart w:id="1" w:name="_GoBack"/>
-      <w:bookmarkEnd w:id="1"/>
-      <w:r>
-        <w:rPr>
-          <w:rFonts w:ascii="Arial" w:hAnsi="Arial" w:cs="Arial"/>
-          <w:szCs w:val="20"/>
-        </w:rPr>
-        <w:t>54</w:t>
+      <w:r>
+        <w:rPr>
+          <w:rFonts w:ascii="Arial" w:hAnsi="Arial" w:cs="Arial"/>
+          <w:szCs w:val="20"/>
+        </w:rPr>
+        <w:t>53</w:t>
       </w:r>
     </w:p>
     <w:p>
@@ -6943,7 +6850,7 @@
       </w:r>
       <w:r>
         <w:tab/>
-        <w:t xml:space="preserve">        38</w:t>
+        <w:t xml:space="preserve">        36</w:t>
       </w:r>
     </w:p>
     <w:p>
@@ -6975,7 +6882,7 @@
       </w:r>
       <w:r>
         <w:tab/>
-        <w:t xml:space="preserve">        39</w:t>
+        <w:t xml:space="preserve">        37</w:t>
       </w:r>
     </w:p>
     <w:p>
@@ -7010,7 +6917,7 @@
       </w:r>
       <w:r>
         <w:tab/>
-        <w:t xml:space="preserve">        40</w:t>
+        <w:t xml:space="preserve">        38</w:t>
       </w:r>
     </w:p>
     <w:p>
@@ -7042,7 +6949,7 @@
       </w:r>
       <w:r>
         <w:tab/>
-        <w:t xml:space="preserve">        40</w:t>
+        <w:t xml:space="preserve">        38</w:t>
       </w:r>
     </w:p>
     <w:p>
@@ -7068,7 +6975,7 @@
       </w:r>
       <w:r>
         <w:tab/>
-        <w:t xml:space="preserve">        42</w:t>
+        <w:t xml:space="preserve">        40</w:t>
       </w:r>
     </w:p>
     <w:p>
@@ -7088,7 +6995,7 @@
       </w:r>
       <w:r>
         <w:tab/>
-        <w:t xml:space="preserve">        47</w:t>
+        <w:t xml:space="preserve">        46</w:t>
       </w:r>
     </w:p>
     <w:p>
@@ -7114,7 +7021,7 @@
       </w:r>
       <w:r>
         <w:tab/>
-        <w:t xml:space="preserve">        48</w:t>
+        <w:t xml:space="preserve">        47</w:t>
       </w:r>
     </w:p>
     <w:p>
@@ -7143,7 +7050,7 @@
       </w:r>
       <w:r>
         <w:tab/>
-        <w:t xml:space="preserve">        49</w:t>
+        <w:t xml:space="preserve">        48</w:t>
       </w:r>
     </w:p>
     <w:p>
@@ -7156,23 +7063,26 @@
         <w:spacing w:after="150"/>
       </w:pPr>
       <w:r>
-        <w:t>Fig 8.4 Wrong generation of caption</w:t>
-      </w:r>
-      <w:r>
-        <w:tab/>
-      </w:r>
-      <w:r>
-        <w:tab/>
-      </w:r>
-      <w:r>
-        <w:tab/>
-      </w:r>
-      <w:r>
-        <w:tab/>
-      </w:r>
-      <w:r>
-        <w:tab/>
-        <w:t xml:space="preserve">        50</w:t>
+        <w:t>Fig 8.4 Wrong gene</w:t>
+      </w:r>
+      <w:r>
+        <w:t>ration of caption</w:t>
+      </w:r>
+      <w:r>
+        <w:tab/>
+      </w:r>
+      <w:r>
+        <w:tab/>
+      </w:r>
+      <w:r>
+        <w:tab/>
+      </w:r>
+      <w:r>
+        <w:tab/>
+      </w:r>
+      <w:r>
+        <w:tab/>
+        <w:t xml:space="preserve">        49</w:t>
       </w:r>
     </w:p>
     <w:p>
@@ -7497,8 +7407,14 @@
       <w:pPr>
         <w:pStyle w:val="Default"/>
         <w:jc w:val="right"/>
-      </w:pPr>
-      <w:r>
+        <w:rPr>
+          <w:b/>
+        </w:rPr>
+      </w:pPr>
+      <w:r>
+        <w:rPr>
+          <w:b/>
+        </w:rPr>
         <w:t xml:space="preserve">Page No. </w:t>
       </w:r>
     </w:p>
@@ -7522,26 +7438,29 @@
         <w:spacing w:after="150"/>
       </w:pPr>
       <w:r>
-        <w:t>Table 7.1 Valid Input Test Case</w:t>
-      </w:r>
-      <w:r>
-        <w:tab/>
-      </w:r>
-      <w:r>
-        <w:tab/>
-      </w:r>
-      <w:r>
-        <w:tab/>
-      </w:r>
-      <w:r>
-        <w:tab/>
-      </w:r>
-      <w:r>
-        <w:tab/>
-      </w:r>
-      <w:r>
-        <w:tab/>
-        <w:t xml:space="preserve">        43</w:t>
+        <w:t>Table 7.1 Valid</w:t>
+      </w:r>
+      <w:r>
+        <w:t xml:space="preserve"> Input Test Case</w:t>
+      </w:r>
+      <w:r>
+        <w:tab/>
+      </w:r>
+      <w:r>
+        <w:tab/>
+      </w:r>
+      <w:r>
+        <w:tab/>
+      </w:r>
+      <w:r>
+        <w:tab/>
+      </w:r>
+      <w:r>
+        <w:tab/>
+      </w:r>
+      <w:r>
+        <w:tab/>
+        <w:t xml:space="preserve">        41</w:t>
       </w:r>
     </w:p>
     <w:p>
@@ -7554,26 +7473,29 @@
         <w:spacing w:after="150"/>
       </w:pPr>
       <w:r>
-        <w:t>Table 7.2 Valid Input Test Case</w:t>
-      </w:r>
-      <w:r>
-        <w:tab/>
-      </w:r>
-      <w:r>
-        <w:tab/>
-      </w:r>
-      <w:r>
-        <w:tab/>
-      </w:r>
-      <w:r>
-        <w:tab/>
-      </w:r>
-      <w:r>
-        <w:tab/>
-      </w:r>
-      <w:r>
-        <w:tab/>
-        <w:t xml:space="preserve">        44</w:t>
+        <w:t>Table 7.2 Valid</w:t>
+      </w:r>
+      <w:r>
+        <w:t xml:space="preserve"> Input Test Case</w:t>
+      </w:r>
+      <w:r>
+        <w:tab/>
+      </w:r>
+      <w:r>
+        <w:tab/>
+      </w:r>
+      <w:r>
+        <w:tab/>
+      </w:r>
+      <w:r>
+        <w:tab/>
+      </w:r>
+      <w:r>
+        <w:tab/>
+      </w:r>
+      <w:r>
+        <w:tab/>
+        <w:t xml:space="preserve">        42</w:t>
       </w:r>
     </w:p>
     <w:p>
@@ -7586,26 +7508,66 @@
         <w:spacing w:after="150"/>
       </w:pPr>
       <w:r>
-        <w:t>Table 7.3 Invalid Input Test Case</w:t>
-      </w:r>
-      <w:r>
-        <w:tab/>
-      </w:r>
-      <w:r>
-        <w:tab/>
-      </w:r>
-      <w:r>
-        <w:tab/>
-      </w:r>
-      <w:r>
-        <w:tab/>
-      </w:r>
-      <w:r>
-        <w:tab/>
-      </w:r>
-      <w:r>
-        <w:tab/>
-        <w:t xml:space="preserve">        45</w:t>
+        <w:t>Table 7.3 Invalid</w:t>
+      </w:r>
+      <w:r>
+        <w:t xml:space="preserve"> Input Test Case</w:t>
+      </w:r>
+      <w:r>
+        <w:tab/>
+      </w:r>
+      <w:r>
+        <w:tab/>
+      </w:r>
+      <w:r>
+        <w:tab/>
+      </w:r>
+      <w:r>
+        <w:tab/>
+      </w:r>
+      <w:r>
+        <w:tab/>
+      </w:r>
+      <w:r>
+        <w:tab/>
+        <w:t xml:space="preserve">        43</w:t>
+      </w:r>
+    </w:p>
+    <w:p>
+      <w:pPr>
+        <w:pStyle w:val="Default"/>
+        <w:numPr>
+          <w:ilvl w:val="0"/>
+          <w:numId w:val="18"/>
+        </w:numPr>
+        <w:spacing w:after="150"/>
+      </w:pPr>
+      <w:r>
+        <w:t>Table 7.4 Invalid Input Test Case</w:t>
+      </w:r>
+      <w:r>
+        <w:tab/>
+      </w:r>
+      <w:r>
+        <w:tab/>
+      </w:r>
+      <w:r>
+        <w:tab/>
+      </w:r>
+      <w:r>
+        <w:tab/>
+      </w:r>
+      <w:r>
+        <w:tab/>
+      </w:r>
+      <w:r>
+        <w:tab/>
+        <w:t xml:space="preserve">        </w:t>
+      </w:r>
+      <w:bookmarkStart w:id="1" w:name="_GoBack"/>
+      <w:bookmarkEnd w:id="1"/>
+      <w:r>
+        <w:t>44</w:t>
       </w:r>
     </w:p>
     <w:p>
@@ -9876,6 +9838,7 @@
   <w:style w:type="character" w:default="1" w:styleId="DefaultParagraphFont">
     <w:name w:val="Default Paragraph Font"/>
     <w:uiPriority w:val="1"/>
+    <w:semiHidden/>
     <w:unhideWhenUsed/>
   </w:style>
   <w:style w:type="table" w:default="1" w:styleId="TableNormal">

</xml_diff>